<commit_message>
Corrected the end condition of statement.
</commit_message>
<xml_diff>
--- a/Milestone1_team16.docx
+++ b/Milestone1_team16.docx
@@ -193,7 +193,6 @@
         </w:rPr>
         <w:t xml:space="preserve"> (ASU ID: </w:t>
       </w:r>
-      <w:proofErr w:type="gramStart"/>
       <w:r>
         <w:rPr>
           <w:rFonts w:ascii="Times New Roman" w:eastAsia="Times New Roman" w:hAnsi="Times New Roman" w:cs="Times New Roman"/>
@@ -213,7 +212,6 @@
         </w:rPr>
         <w:t xml:space="preserve"> )</w:t>
       </w:r>
-      <w:proofErr w:type="gramEnd"/>
     </w:p>
     <w:p>
       <w:pPr>
@@ -572,25 +570,7 @@
           <w:sz w:val="28"/>
           <w:szCs w:val="28"/>
         </w:rPr>
-        <w:t xml:space="preserve">Arithmetic </w:t>
-      </w:r>
-      <w:proofErr w:type="gramStart"/>
-      <w:r>
-        <w:rPr>
-          <w:rFonts w:ascii="Times New Roman" w:eastAsia="Times New Roman" w:hAnsi="Times New Roman" w:cs="Times New Roman"/>
-          <w:sz w:val="28"/>
-          <w:szCs w:val="28"/>
-        </w:rPr>
-        <w:t>operators(</w:t>
-      </w:r>
-      <w:proofErr w:type="gramEnd"/>
-      <w:r>
-        <w:rPr>
-          <w:rFonts w:ascii="Times New Roman" w:eastAsia="Times New Roman" w:hAnsi="Times New Roman" w:cs="Times New Roman"/>
-          <w:sz w:val="28"/>
-          <w:szCs w:val="28"/>
-        </w:rPr>
-        <w:t>+,-,*,/)</w:t>
+        <w:t>Arithmetic operators(+,-,*,/)</w:t>
       </w:r>
     </w:p>
     <w:p>
@@ -613,25 +593,7 @@
           <w:sz w:val="28"/>
           <w:szCs w:val="28"/>
         </w:rPr>
-        <w:t>Relational operators (</w:t>
-      </w:r>
-      <w:proofErr w:type="gramStart"/>
-      <w:r>
-        <w:rPr>
-          <w:rFonts w:ascii="Times New Roman" w:eastAsia="Times New Roman" w:hAnsi="Times New Roman" w:cs="Times New Roman"/>
-          <w:sz w:val="28"/>
-          <w:szCs w:val="28"/>
-        </w:rPr>
-        <w:t>&gt;,&lt;</w:t>
-      </w:r>
-      <w:proofErr w:type="gramEnd"/>
-      <w:r>
-        <w:rPr>
-          <w:rFonts w:ascii="Times New Roman" w:eastAsia="Times New Roman" w:hAnsi="Times New Roman" w:cs="Times New Roman"/>
-          <w:sz w:val="28"/>
-          <w:szCs w:val="28"/>
-        </w:rPr>
-        <w:t>,&lt;=,&gt;=,==,!=)</w:t>
+        <w:t>Relational operators (&gt;,&lt;,&lt;=,&gt;=,==,!=)</w:t>
       </w:r>
     </w:p>
     <w:p>
@@ -703,23 +665,13 @@
         </w:rPr>
         <w:t>Loops:</w:t>
       </w:r>
-      <w:proofErr w:type="gramStart"/>
-      <w:r>
-        <w:rPr>
-          <w:rFonts w:ascii="Times New Roman" w:eastAsia="Times New Roman" w:hAnsi="Times New Roman" w:cs="Times New Roman"/>
-          <w:sz w:val="28"/>
-          <w:szCs w:val="28"/>
-        </w:rPr>
-        <w:t>​  supports</w:t>
-      </w:r>
-      <w:proofErr w:type="gramEnd"/>
-      <w:r>
-        <w:rPr>
-          <w:rFonts w:ascii="Times New Roman" w:eastAsia="Times New Roman" w:hAnsi="Times New Roman" w:cs="Times New Roman"/>
-          <w:sz w:val="28"/>
-          <w:szCs w:val="28"/>
-        </w:rPr>
-        <w:t xml:space="preserve"> the following loops</w:t>
+      <w:r>
+        <w:rPr>
+          <w:rFonts w:ascii="Times New Roman" w:eastAsia="Times New Roman" w:hAnsi="Times New Roman" w:cs="Times New Roman"/>
+          <w:sz w:val="28"/>
+          <w:szCs w:val="28"/>
+        </w:rPr>
+        <w:t>​  supports the following loops</w:t>
       </w:r>
     </w:p>
     <w:p>
@@ -759,23 +711,13 @@
           <w:szCs w:val="28"/>
         </w:rPr>
       </w:pPr>
-      <w:proofErr w:type="gramStart"/>
-      <w:r>
-        <w:rPr>
-          <w:rFonts w:ascii="Times New Roman" w:eastAsia="Times New Roman" w:hAnsi="Times New Roman" w:cs="Times New Roman"/>
-          <w:sz w:val="28"/>
-          <w:szCs w:val="28"/>
-        </w:rPr>
-        <w:t>while( BOOLEAN</w:t>
-      </w:r>
-      <w:proofErr w:type="gramEnd"/>
-      <w:r>
-        <w:rPr>
-          <w:rFonts w:ascii="Times New Roman" w:eastAsia="Times New Roman" w:hAnsi="Times New Roman" w:cs="Times New Roman"/>
-          <w:sz w:val="28"/>
-          <w:szCs w:val="28"/>
-        </w:rPr>
-        <w:t xml:space="preserve"> )</w:t>
+      <w:r>
+        <w:rPr>
+          <w:rFonts w:ascii="Times New Roman" w:eastAsia="Times New Roman" w:hAnsi="Times New Roman" w:cs="Times New Roman"/>
+          <w:sz w:val="28"/>
+          <w:szCs w:val="28"/>
+        </w:rPr>
+        <w:t>while( BOOLEAN )</w:t>
       </w:r>
     </w:p>
     <w:p>
@@ -789,23 +731,13 @@
           <w:szCs w:val="28"/>
         </w:rPr>
       </w:pPr>
-      <w:proofErr w:type="gramStart"/>
-      <w:r>
-        <w:rPr>
-          <w:rFonts w:ascii="Times New Roman" w:eastAsia="Times New Roman" w:hAnsi="Times New Roman" w:cs="Times New Roman"/>
-          <w:sz w:val="28"/>
-          <w:szCs w:val="28"/>
-        </w:rPr>
-        <w:t>{ BLOCK</w:t>
-      </w:r>
-      <w:proofErr w:type="gramEnd"/>
-      <w:r>
-        <w:rPr>
-          <w:rFonts w:ascii="Times New Roman" w:eastAsia="Times New Roman" w:hAnsi="Times New Roman" w:cs="Times New Roman"/>
-          <w:sz w:val="28"/>
-          <w:szCs w:val="28"/>
-        </w:rPr>
-        <w:t xml:space="preserve"> }</w:t>
+      <w:r>
+        <w:rPr>
+          <w:rFonts w:ascii="Times New Roman" w:eastAsia="Times New Roman" w:hAnsi="Times New Roman" w:cs="Times New Roman"/>
+          <w:sz w:val="28"/>
+          <w:szCs w:val="28"/>
+        </w:rPr>
+        <w:t>{ BLOCK }</w:t>
       </w:r>
     </w:p>
     <w:p>
@@ -846,23 +778,13 @@
           <w:szCs w:val="28"/>
         </w:rPr>
       </w:pPr>
-      <w:proofErr w:type="gramStart"/>
-      <w:r>
-        <w:rPr>
-          <w:rFonts w:ascii="Times New Roman" w:eastAsia="Times New Roman" w:hAnsi="Times New Roman" w:cs="Times New Roman"/>
-          <w:sz w:val="28"/>
-          <w:szCs w:val="28"/>
-        </w:rPr>
-        <w:t>for( INITIALIZATION</w:t>
-      </w:r>
-      <w:proofErr w:type="gramEnd"/>
-      <w:r>
-        <w:rPr>
-          <w:rFonts w:ascii="Times New Roman" w:eastAsia="Times New Roman" w:hAnsi="Times New Roman" w:cs="Times New Roman"/>
-          <w:sz w:val="28"/>
-          <w:szCs w:val="28"/>
-        </w:rPr>
-        <w:t xml:space="preserve"> ; BOOLEAN ; UNARY )</w:t>
+      <w:r>
+        <w:rPr>
+          <w:rFonts w:ascii="Times New Roman" w:eastAsia="Times New Roman" w:hAnsi="Times New Roman" w:cs="Times New Roman"/>
+          <w:sz w:val="28"/>
+          <w:szCs w:val="28"/>
+        </w:rPr>
+        <w:t>for( INITIALIZATION ; BOOLEAN ; UNARY )</w:t>
       </w:r>
     </w:p>
     <w:p>
@@ -876,23 +798,13 @@
           <w:szCs w:val="28"/>
         </w:rPr>
       </w:pPr>
-      <w:proofErr w:type="gramStart"/>
-      <w:r>
-        <w:rPr>
-          <w:rFonts w:ascii="Times New Roman" w:eastAsia="Times New Roman" w:hAnsi="Times New Roman" w:cs="Times New Roman"/>
-          <w:sz w:val="28"/>
-          <w:szCs w:val="28"/>
-        </w:rPr>
-        <w:t>{ BLOCK</w:t>
-      </w:r>
-      <w:proofErr w:type="gramEnd"/>
-      <w:r>
-        <w:rPr>
-          <w:rFonts w:ascii="Times New Roman" w:eastAsia="Times New Roman" w:hAnsi="Times New Roman" w:cs="Times New Roman"/>
-          <w:sz w:val="28"/>
-          <w:szCs w:val="28"/>
-        </w:rPr>
-        <w:t xml:space="preserve"> }</w:t>
+      <w:r>
+        <w:rPr>
+          <w:rFonts w:ascii="Times New Roman" w:eastAsia="Times New Roman" w:hAnsi="Times New Roman" w:cs="Times New Roman"/>
+          <w:sz w:val="28"/>
+          <w:szCs w:val="28"/>
+        </w:rPr>
+        <w:t>{ BLOCK }</w:t>
       </w:r>
     </w:p>
     <w:p>
@@ -938,25 +850,7 @@
           <w:sz w:val="28"/>
           <w:szCs w:val="28"/>
         </w:rPr>
-        <w:t>For IDENTIFIER in range (</w:t>
-      </w:r>
-      <w:proofErr w:type="gramStart"/>
-      <w:r>
-        <w:rPr>
-          <w:rFonts w:ascii="Times New Roman" w:eastAsia="Times New Roman" w:hAnsi="Times New Roman" w:cs="Times New Roman"/>
-          <w:sz w:val="28"/>
-          <w:szCs w:val="28"/>
-        </w:rPr>
-        <w:t>EXPRESSION,EXPRESSION</w:t>
-      </w:r>
-      <w:proofErr w:type="gramEnd"/>
-      <w:r>
-        <w:rPr>
-          <w:rFonts w:ascii="Times New Roman" w:eastAsia="Times New Roman" w:hAnsi="Times New Roman" w:cs="Times New Roman"/>
-          <w:sz w:val="28"/>
-          <w:szCs w:val="28"/>
-        </w:rPr>
-        <w:t>)</w:t>
+        <w:t>For IDENTIFIER in range (EXPRESSION,EXPRESSION)</w:t>
       </w:r>
     </w:p>
     <w:p>
@@ -1007,25 +901,7 @@
           <w:sz w:val="28"/>
           <w:szCs w:val="28"/>
         </w:rPr>
-        <w:t>​The print statement in SYNC is “</w:t>
-      </w:r>
-      <w:proofErr w:type="gramStart"/>
-      <w:r>
-        <w:rPr>
-          <w:rFonts w:ascii="Times New Roman" w:eastAsia="Times New Roman" w:hAnsi="Times New Roman" w:cs="Times New Roman"/>
-          <w:sz w:val="28"/>
-          <w:szCs w:val="28"/>
-        </w:rPr>
-        <w:t>print ”</w:t>
-      </w:r>
-      <w:proofErr w:type="gramEnd"/>
-      <w:r>
-        <w:rPr>
-          <w:rFonts w:ascii="Times New Roman" w:eastAsia="Times New Roman" w:hAnsi="Times New Roman" w:cs="Times New Roman"/>
-          <w:sz w:val="28"/>
-          <w:szCs w:val="28"/>
-        </w:rPr>
-        <w:t xml:space="preserve">. </w:t>
+        <w:t xml:space="preserve">​The print statement in SYNC is “print ”. </w:t>
       </w:r>
     </w:p>
     <w:p>
@@ -1048,23 +924,13 @@
         </w:rPr>
         <w:t xml:space="preserve">ex: </w:t>
       </w:r>
-      <w:proofErr w:type="gramStart"/>
-      <w:r>
-        <w:rPr>
-          <w:rFonts w:ascii="Times New Roman" w:eastAsia="Times New Roman" w:hAnsi="Times New Roman" w:cs="Times New Roman"/>
-          <w:sz w:val="28"/>
-          <w:szCs w:val="28"/>
-        </w:rPr>
-        <w:t>print(</w:t>
-      </w:r>
-      <w:proofErr w:type="gramEnd"/>
-      <w:r>
-        <w:rPr>
-          <w:rFonts w:ascii="Times New Roman" w:eastAsia="Times New Roman" w:hAnsi="Times New Roman" w:cs="Times New Roman"/>
-          <w:sz w:val="28"/>
-          <w:szCs w:val="28"/>
-        </w:rPr>
-        <w:t>“Tom Brady is the GOAT”)</w:t>
+      <w:r>
+        <w:rPr>
+          <w:rFonts w:ascii="Times New Roman" w:eastAsia="Times New Roman" w:hAnsi="Times New Roman" w:cs="Times New Roman"/>
+          <w:sz w:val="28"/>
+          <w:szCs w:val="28"/>
+        </w:rPr>
+        <w:t>print(“Tom Brady is the GOAT”)</w:t>
       </w:r>
       <w:r>
         <w:rPr>
@@ -1268,16 +1134,7 @@
           <w:sz w:val="28"/>
           <w:szCs w:val="28"/>
         </w:rPr>
-        <w:t>K --</w:t>
-      </w:r>
-      <w:proofErr w:type="gramStart"/>
-      <w:r>
-        <w:rPr>
-          <w:rFonts w:ascii="Times New Roman" w:eastAsia="Times New Roman" w:hAnsi="Times New Roman" w:cs="Times New Roman"/>
-          <w:sz w:val="28"/>
-          <w:szCs w:val="28"/>
-        </w:rPr>
-        <w:t>&gt;</w:t>
+        <w:t>K --&gt;</w:t>
       </w:r>
       <w:r>
         <w:rPr>
@@ -1295,7 +1152,6 @@
         </w:rPr>
         <w:t xml:space="preserve"> BLOCK</w:t>
       </w:r>
-      <w:proofErr w:type="gramEnd"/>
       <w:r>
         <w:rPr>
           <w:rFonts w:ascii="Times New Roman" w:eastAsia="Times New Roman" w:hAnsi="Times New Roman" w:cs="Times New Roman"/>
@@ -1530,23 +1386,13 @@
           <w:szCs w:val="28"/>
         </w:rPr>
       </w:pPr>
-      <w:proofErr w:type="gramStart"/>
-      <w:r>
-        <w:rPr>
-          <w:rFonts w:ascii="Times New Roman" w:eastAsia="Times New Roman" w:hAnsi="Times New Roman" w:cs="Times New Roman"/>
-          <w:sz w:val="28"/>
-          <w:szCs w:val="28"/>
-        </w:rPr>
-        <w:t>P ::=</w:t>
-      </w:r>
-      <w:proofErr w:type="gramEnd"/>
-      <w:r>
-        <w:rPr>
-          <w:rFonts w:ascii="Times New Roman" w:eastAsia="Times New Roman" w:hAnsi="Times New Roman" w:cs="Times New Roman"/>
-          <w:sz w:val="28"/>
-          <w:szCs w:val="28"/>
-        </w:rPr>
-        <w:t xml:space="preserve"> </w:t>
+      <w:r>
+        <w:rPr>
+          <w:rFonts w:ascii="Times New Roman" w:eastAsia="Times New Roman" w:hAnsi="Times New Roman" w:cs="Times New Roman"/>
+          <w:sz w:val="28"/>
+          <w:szCs w:val="28"/>
+        </w:rPr>
+        <w:t xml:space="preserve">P ::= </w:t>
       </w:r>
       <w:r>
         <w:rPr>
@@ -1583,7 +1429,6 @@
           <w:szCs w:val="28"/>
         </w:rPr>
       </w:pPr>
-      <w:proofErr w:type="gramStart"/>
       <w:r>
         <w:rPr>
           <w:rFonts w:ascii="Times New Roman" w:eastAsia="Times New Roman" w:hAnsi="Times New Roman" w:cs="Times New Roman"/>
@@ -1592,7 +1437,6 @@
         </w:rPr>
         <w:t>K ::=</w:t>
       </w:r>
-      <w:proofErr w:type="gramEnd"/>
       <w:r>
         <w:rPr>
           <w:rFonts w:ascii="Times New Roman" w:eastAsia="Times New Roman" w:hAnsi="Times New Roman" w:cs="Times New Roman"/>
@@ -1700,23 +1544,13 @@
           <w:szCs w:val="28"/>
         </w:rPr>
       </w:pPr>
-      <w:proofErr w:type="gramStart"/>
-      <w:r>
-        <w:rPr>
-          <w:rFonts w:ascii="Times New Roman" w:eastAsia="Times New Roman" w:hAnsi="Times New Roman" w:cs="Times New Roman"/>
-          <w:sz w:val="28"/>
-          <w:szCs w:val="28"/>
-        </w:rPr>
-        <w:t>Statements ::=</w:t>
-      </w:r>
-      <w:proofErr w:type="gramEnd"/>
-      <w:r>
-        <w:rPr>
-          <w:rFonts w:ascii="Times New Roman" w:eastAsia="Times New Roman" w:hAnsi="Times New Roman" w:cs="Times New Roman"/>
-          <w:sz w:val="28"/>
-          <w:szCs w:val="28"/>
-        </w:rPr>
-        <w:t xml:space="preserve"> D $ | I $ | A $ | IF | while B { K } | FOR | print $ | U $</w:t>
+      <w:r>
+        <w:rPr>
+          <w:rFonts w:ascii="Times New Roman" w:eastAsia="Times New Roman" w:hAnsi="Times New Roman" w:cs="Times New Roman"/>
+          <w:sz w:val="28"/>
+          <w:szCs w:val="28"/>
+        </w:rPr>
+        <w:t>Statements ::= D  | I  | A  | IF | while B { K } | FOR | print  | U</w:t>
       </w:r>
       <w:r>
         <w:rPr>
@@ -1737,23 +1571,13 @@
           <w:szCs w:val="28"/>
         </w:rPr>
       </w:pPr>
-      <w:proofErr w:type="gramStart"/>
-      <w:r>
-        <w:rPr>
-          <w:rFonts w:ascii="Times New Roman" w:eastAsia="Times New Roman" w:hAnsi="Times New Roman" w:cs="Times New Roman"/>
-          <w:sz w:val="28"/>
-          <w:szCs w:val="28"/>
-        </w:rPr>
-        <w:t>D::</w:t>
-      </w:r>
-      <w:proofErr w:type="gramEnd"/>
-      <w:r>
-        <w:rPr>
-          <w:rFonts w:ascii="Times New Roman" w:eastAsia="Times New Roman" w:hAnsi="Times New Roman" w:cs="Times New Roman"/>
-          <w:sz w:val="28"/>
-          <w:szCs w:val="28"/>
-        </w:rPr>
-        <w:t xml:space="preserve">= </w:t>
+      <w:r>
+        <w:rPr>
+          <w:rFonts w:ascii="Times New Roman" w:eastAsia="Times New Roman" w:hAnsi="Times New Roman" w:cs="Times New Roman"/>
+          <w:sz w:val="28"/>
+          <w:szCs w:val="28"/>
+        </w:rPr>
+        <w:t xml:space="preserve">D::= </w:t>
       </w:r>
       <w:proofErr w:type="spellStart"/>
       <w:r>
@@ -1784,23 +1608,13 @@
           <w:szCs w:val="28"/>
         </w:rPr>
       </w:pPr>
-      <w:proofErr w:type="gramStart"/>
-      <w:r>
-        <w:rPr>
-          <w:rFonts w:ascii="Times New Roman" w:eastAsia="Times New Roman" w:hAnsi="Times New Roman" w:cs="Times New Roman"/>
-          <w:sz w:val="28"/>
-          <w:szCs w:val="28"/>
-        </w:rPr>
-        <w:t>I::</w:t>
-      </w:r>
-      <w:proofErr w:type="gramEnd"/>
-      <w:r>
-        <w:rPr>
-          <w:rFonts w:ascii="Times New Roman" w:eastAsia="Times New Roman" w:hAnsi="Times New Roman" w:cs="Times New Roman"/>
-          <w:sz w:val="28"/>
-          <w:szCs w:val="28"/>
-        </w:rPr>
-        <w:t xml:space="preserve">= </w:t>
+      <w:r>
+        <w:rPr>
+          <w:rFonts w:ascii="Times New Roman" w:eastAsia="Times New Roman" w:hAnsi="Times New Roman" w:cs="Times New Roman"/>
+          <w:sz w:val="28"/>
+          <w:szCs w:val="28"/>
+        </w:rPr>
+        <w:t xml:space="preserve">I::= </w:t>
       </w:r>
       <w:proofErr w:type="spellStart"/>
       <w:r>
@@ -1891,23 +1705,13 @@
           <w:szCs w:val="28"/>
         </w:rPr>
       </w:pPr>
-      <w:proofErr w:type="gramStart"/>
-      <w:r>
-        <w:rPr>
-          <w:rFonts w:ascii="Times New Roman" w:eastAsia="Times New Roman" w:hAnsi="Times New Roman" w:cs="Times New Roman"/>
-          <w:sz w:val="28"/>
-          <w:szCs w:val="28"/>
-        </w:rPr>
-        <w:t>A::</w:t>
-      </w:r>
-      <w:proofErr w:type="gramEnd"/>
-      <w:r>
-        <w:rPr>
-          <w:rFonts w:ascii="Times New Roman" w:eastAsia="Times New Roman" w:hAnsi="Times New Roman" w:cs="Times New Roman"/>
-          <w:sz w:val="28"/>
-          <w:szCs w:val="28"/>
-        </w:rPr>
-        <w:t xml:space="preserve">= Id = E$ </w:t>
+      <w:r>
+        <w:rPr>
+          <w:rFonts w:ascii="Times New Roman" w:eastAsia="Times New Roman" w:hAnsi="Times New Roman" w:cs="Times New Roman"/>
+          <w:sz w:val="28"/>
+          <w:szCs w:val="28"/>
+        </w:rPr>
+        <w:t xml:space="preserve">A::= Id = E$ </w:t>
       </w:r>
       <w:r>
         <w:rPr>
@@ -1928,89 +1732,51 @@
           <w:szCs w:val="28"/>
         </w:rPr>
       </w:pPr>
-      <w:proofErr w:type="gramStart"/>
-      <w:r>
-        <w:rPr>
-          <w:rFonts w:ascii="Times New Roman" w:eastAsia="Times New Roman" w:hAnsi="Times New Roman" w:cs="Times New Roman"/>
-          <w:sz w:val="28"/>
-          <w:szCs w:val="28"/>
-        </w:rPr>
-        <w:t>U::</w:t>
-      </w:r>
-      <w:proofErr w:type="gramEnd"/>
-      <w:r>
-        <w:rPr>
-          <w:rFonts w:ascii="Times New Roman" w:eastAsia="Times New Roman" w:hAnsi="Times New Roman" w:cs="Times New Roman"/>
-          <w:sz w:val="28"/>
-          <w:szCs w:val="28"/>
-        </w:rPr>
-        <w:t>= Id++$ | Id--$</w:t>
-      </w:r>
-    </w:p>
-    <w:p>
-      <w:pPr>
-        <w:spacing w:before="240" w:after="240" w:line="360" w:lineRule="auto"/>
-        <w:jc w:val="both"/>
-        <w:rPr>
-          <w:rFonts w:ascii="Times New Roman" w:eastAsia="Times New Roman" w:hAnsi="Times New Roman" w:cs="Times New Roman"/>
-          <w:sz w:val="28"/>
-          <w:szCs w:val="28"/>
-        </w:rPr>
-      </w:pPr>
-      <w:proofErr w:type="gramStart"/>
-      <w:r>
-        <w:rPr>
-          <w:rFonts w:ascii="Times New Roman" w:eastAsia="Times New Roman" w:hAnsi="Times New Roman" w:cs="Times New Roman"/>
-          <w:sz w:val="28"/>
-          <w:szCs w:val="28"/>
-        </w:rPr>
-        <w:t>IF::</w:t>
-      </w:r>
-      <w:proofErr w:type="gramEnd"/>
-      <w:r>
-        <w:rPr>
-          <w:rFonts w:ascii="Times New Roman" w:eastAsia="Times New Roman" w:hAnsi="Times New Roman" w:cs="Times New Roman"/>
-          <w:sz w:val="28"/>
-          <w:szCs w:val="28"/>
-        </w:rPr>
-        <w:t>= if B { K } ELSE_CASE | if E { K } ELSE_IF_CASE</w:t>
-      </w:r>
-    </w:p>
-    <w:p>
-      <w:pPr>
-        <w:spacing w:before="240" w:after="240" w:line="360" w:lineRule="auto"/>
-        <w:jc w:val="both"/>
-        <w:rPr>
-          <w:rFonts w:ascii="Times New Roman" w:eastAsia="Times New Roman" w:hAnsi="Times New Roman" w:cs="Times New Roman"/>
-          <w:sz w:val="28"/>
-          <w:szCs w:val="28"/>
-        </w:rPr>
-      </w:pPr>
-      <w:r>
-        <w:rPr>
-          <w:rFonts w:ascii="Times New Roman" w:eastAsia="Times New Roman" w:hAnsi="Times New Roman" w:cs="Times New Roman"/>
-          <w:sz w:val="28"/>
-          <w:szCs w:val="28"/>
-        </w:rPr>
-        <w:t>ELSE_IF_</w:t>
-      </w:r>
-      <w:proofErr w:type="gramStart"/>
-      <w:r>
-        <w:rPr>
-          <w:rFonts w:ascii="Times New Roman" w:eastAsia="Times New Roman" w:hAnsi="Times New Roman" w:cs="Times New Roman"/>
-          <w:sz w:val="28"/>
-          <w:szCs w:val="28"/>
-        </w:rPr>
-        <w:t>CASE::</w:t>
-      </w:r>
-      <w:proofErr w:type="gramEnd"/>
-      <w:r>
-        <w:rPr>
-          <w:rFonts w:ascii="Times New Roman" w:eastAsia="Times New Roman" w:hAnsi="Times New Roman" w:cs="Times New Roman"/>
-          <w:sz w:val="28"/>
-          <w:szCs w:val="28"/>
-        </w:rPr>
-        <w:t xml:space="preserve">= else if B { K } ELSE_IF_CASE </w:t>
+      <w:r>
+        <w:rPr>
+          <w:rFonts w:ascii="Times New Roman" w:eastAsia="Times New Roman" w:hAnsi="Times New Roman" w:cs="Times New Roman"/>
+          <w:sz w:val="28"/>
+          <w:szCs w:val="28"/>
+        </w:rPr>
+        <w:t>U::= Id++$ | Id--$</w:t>
+      </w:r>
+    </w:p>
+    <w:p>
+      <w:pPr>
+        <w:spacing w:before="240" w:after="240" w:line="360" w:lineRule="auto"/>
+        <w:jc w:val="both"/>
+        <w:rPr>
+          <w:rFonts w:ascii="Times New Roman" w:eastAsia="Times New Roman" w:hAnsi="Times New Roman" w:cs="Times New Roman"/>
+          <w:sz w:val="28"/>
+          <w:szCs w:val="28"/>
+        </w:rPr>
+      </w:pPr>
+      <w:r>
+        <w:rPr>
+          <w:rFonts w:ascii="Times New Roman" w:eastAsia="Times New Roman" w:hAnsi="Times New Roman" w:cs="Times New Roman"/>
+          <w:sz w:val="28"/>
+          <w:szCs w:val="28"/>
+        </w:rPr>
+        <w:t>IF::= if B { K } ELSE_CASE | if E { K } ELSE_IF_CASE</w:t>
+      </w:r>
+    </w:p>
+    <w:p>
+      <w:pPr>
+        <w:spacing w:before="240" w:after="240" w:line="360" w:lineRule="auto"/>
+        <w:jc w:val="both"/>
+        <w:rPr>
+          <w:rFonts w:ascii="Times New Roman" w:eastAsia="Times New Roman" w:hAnsi="Times New Roman" w:cs="Times New Roman"/>
+          <w:sz w:val="28"/>
+          <w:szCs w:val="28"/>
+        </w:rPr>
+      </w:pPr>
+      <w:r>
+        <w:rPr>
+          <w:rFonts w:ascii="Times New Roman" w:eastAsia="Times New Roman" w:hAnsi="Times New Roman" w:cs="Times New Roman"/>
+          <w:sz w:val="28"/>
+          <w:szCs w:val="28"/>
+        </w:rPr>
+        <w:t xml:space="preserve">ELSE_IF_CASE::= else if B { K } ELSE_IF_CASE </w:t>
       </w:r>
       <w:r>
         <w:rPr>
@@ -2037,83 +1803,45 @@
           <w:sz w:val="28"/>
           <w:szCs w:val="28"/>
         </w:rPr>
-        <w:t>ELSE_</w:t>
-      </w:r>
-      <w:proofErr w:type="gramStart"/>
-      <w:r>
-        <w:rPr>
-          <w:rFonts w:ascii="Times New Roman" w:eastAsia="Times New Roman" w:hAnsi="Times New Roman" w:cs="Times New Roman"/>
-          <w:sz w:val="28"/>
-          <w:szCs w:val="28"/>
-        </w:rPr>
-        <w:t>CASE::</w:t>
-      </w:r>
-      <w:proofErr w:type="gramEnd"/>
-      <w:r>
-        <w:rPr>
-          <w:rFonts w:ascii="Times New Roman" w:eastAsia="Times New Roman" w:hAnsi="Times New Roman" w:cs="Times New Roman"/>
-          <w:sz w:val="28"/>
-          <w:szCs w:val="28"/>
-        </w:rPr>
-        <w:t>=else { K }| empty</w:t>
-      </w:r>
-    </w:p>
-    <w:p>
-      <w:pPr>
-        <w:spacing w:before="240" w:after="240" w:line="360" w:lineRule="auto"/>
-        <w:jc w:val="both"/>
-        <w:rPr>
-          <w:rFonts w:ascii="Times New Roman" w:eastAsia="Times New Roman" w:hAnsi="Times New Roman" w:cs="Times New Roman"/>
-          <w:sz w:val="28"/>
-          <w:szCs w:val="28"/>
-        </w:rPr>
-      </w:pPr>
-      <w:proofErr w:type="gramStart"/>
-      <w:r>
-        <w:rPr>
-          <w:rFonts w:ascii="Times New Roman" w:eastAsia="Times New Roman" w:hAnsi="Times New Roman" w:cs="Times New Roman"/>
-          <w:sz w:val="28"/>
-          <w:szCs w:val="28"/>
-        </w:rPr>
-        <w:t>FOR::</w:t>
-      </w:r>
-      <w:proofErr w:type="gramEnd"/>
-      <w:r>
-        <w:rPr>
-          <w:rFonts w:ascii="Times New Roman" w:eastAsia="Times New Roman" w:hAnsi="Times New Roman" w:cs="Times New Roman"/>
-          <w:sz w:val="28"/>
-          <w:szCs w:val="28"/>
-        </w:rPr>
-        <w:t>= for ( I ; B ; U ) { K } | for Id in range ( E , E ) { K }</w:t>
-      </w:r>
-    </w:p>
-    <w:p>
-      <w:pPr>
-        <w:spacing w:before="240" w:after="240" w:line="360" w:lineRule="auto"/>
-        <w:jc w:val="both"/>
-        <w:rPr>
-          <w:rFonts w:ascii="Times New Roman" w:eastAsia="Times New Roman" w:hAnsi="Times New Roman" w:cs="Times New Roman"/>
-          <w:sz w:val="28"/>
-          <w:szCs w:val="28"/>
-        </w:rPr>
-      </w:pPr>
-      <w:proofErr w:type="gramStart"/>
-      <w:r>
-        <w:rPr>
-          <w:rFonts w:ascii="Times New Roman" w:eastAsia="Times New Roman" w:hAnsi="Times New Roman" w:cs="Times New Roman"/>
-          <w:sz w:val="28"/>
-          <w:szCs w:val="28"/>
-        </w:rPr>
-        <w:t>print::</w:t>
-      </w:r>
-      <w:proofErr w:type="gramEnd"/>
-      <w:r>
-        <w:rPr>
-          <w:rFonts w:ascii="Times New Roman" w:eastAsia="Times New Roman" w:hAnsi="Times New Roman" w:cs="Times New Roman"/>
-          <w:sz w:val="28"/>
-          <w:szCs w:val="28"/>
-        </w:rPr>
-        <w:t>= print(“S”)$ | print(Id)$ | print(“</w:t>
+        <w:t>ELSE_CASE::=else { K }| empty</w:t>
+      </w:r>
+    </w:p>
+    <w:p>
+      <w:pPr>
+        <w:spacing w:before="240" w:after="240" w:line="360" w:lineRule="auto"/>
+        <w:jc w:val="both"/>
+        <w:rPr>
+          <w:rFonts w:ascii="Times New Roman" w:eastAsia="Times New Roman" w:hAnsi="Times New Roman" w:cs="Times New Roman"/>
+          <w:sz w:val="28"/>
+          <w:szCs w:val="28"/>
+        </w:rPr>
+      </w:pPr>
+      <w:r>
+        <w:rPr>
+          <w:rFonts w:ascii="Times New Roman" w:eastAsia="Times New Roman" w:hAnsi="Times New Roman" w:cs="Times New Roman"/>
+          <w:sz w:val="28"/>
+          <w:szCs w:val="28"/>
+        </w:rPr>
+        <w:t>FOR::= for ( I ; B ; U ) { K } | for Id in range ( E , E ) { K }</w:t>
+      </w:r>
+    </w:p>
+    <w:p>
+      <w:pPr>
+        <w:spacing w:before="240" w:after="240" w:line="360" w:lineRule="auto"/>
+        <w:jc w:val="both"/>
+        <w:rPr>
+          <w:rFonts w:ascii="Times New Roman" w:eastAsia="Times New Roman" w:hAnsi="Times New Roman" w:cs="Times New Roman"/>
+          <w:sz w:val="28"/>
+          <w:szCs w:val="28"/>
+        </w:rPr>
+      </w:pPr>
+      <w:r>
+        <w:rPr>
+          <w:rFonts w:ascii="Times New Roman" w:eastAsia="Times New Roman" w:hAnsi="Times New Roman" w:cs="Times New Roman"/>
+          <w:sz w:val="28"/>
+          <w:szCs w:val="28"/>
+        </w:rPr>
+        <w:t>print::= print(“S”)$ | print(Id)$ | print(“</w:t>
       </w:r>
       <w:proofErr w:type="spellStart"/>
       <w:r>
@@ -2144,7 +1872,6 @@
           <w:szCs w:val="28"/>
         </w:rPr>
       </w:pPr>
-      <w:proofErr w:type="gramStart"/>
       <w:r>
         <w:rPr>
           <w:rFonts w:ascii="Times New Roman" w:eastAsia="Times New Roman" w:hAnsi="Times New Roman" w:cs="Times New Roman"/>
@@ -2152,16 +1879,7 @@
           <w:szCs w:val="28"/>
         </w:rPr>
         <w:lastRenderedPageBreak/>
-        <w:t>B ::=</w:t>
-      </w:r>
-      <w:proofErr w:type="gramEnd"/>
-      <w:r>
-        <w:rPr>
-          <w:rFonts w:ascii="Times New Roman" w:eastAsia="Times New Roman" w:hAnsi="Times New Roman" w:cs="Times New Roman"/>
-          <w:sz w:val="28"/>
-          <w:szCs w:val="28"/>
-        </w:rPr>
-        <w:t xml:space="preserve"> true | false | not B | B or B | B and B | E </w:t>
+        <w:t xml:space="preserve">B ::= true | false | not B | B or B | B and B | E </w:t>
       </w:r>
     </w:p>
     <w:p>
@@ -2175,7 +1893,6 @@
           <w:lang w:val="es-ES"/>
         </w:rPr>
       </w:pPr>
-      <w:proofErr w:type="gramStart"/>
       <w:r>
         <w:rPr>
           <w:rFonts w:ascii="Times New Roman" w:eastAsia="Times New Roman" w:hAnsi="Times New Roman" w:cs="Times New Roman"/>
@@ -2183,41 +1900,41 @@
           <w:szCs w:val="28"/>
           <w:lang w:val="es-ES"/>
         </w:rPr>
-        <w:t>C ::=</w:t>
-      </w:r>
-      <w:proofErr w:type="gramEnd"/>
-      <w:r>
+        <w:t>C ::= E &lt; E | E &gt; E | E&lt;= E | E &gt;= E | E == E</w:t>
+      </w:r>
+    </w:p>
+    <w:p>
+      <w:pPr>
+        <w:spacing w:before="240" w:after="240" w:line="360" w:lineRule="auto"/>
+        <w:jc w:val="both"/>
         <w:rPr>
           <w:rFonts w:ascii="Times New Roman" w:eastAsia="Times New Roman" w:hAnsi="Times New Roman" w:cs="Times New Roman"/>
           <w:sz w:val="28"/>
           <w:szCs w:val="28"/>
           <w:lang w:val="es-ES"/>
         </w:rPr>
-        <w:t xml:space="preserve"> E &lt; E | E &gt; E | E&lt;= E | E &gt;= E | E == E</w:t>
-      </w:r>
-    </w:p>
-    <w:p>
-      <w:pPr>
-        <w:spacing w:before="240" w:after="240" w:line="360" w:lineRule="auto"/>
-        <w:jc w:val="both"/>
+      </w:pPr>
+      <w:r>
         <w:rPr>
           <w:rFonts w:ascii="Times New Roman" w:eastAsia="Times New Roman" w:hAnsi="Times New Roman" w:cs="Times New Roman"/>
           <w:sz w:val="28"/>
           <w:szCs w:val="28"/>
           <w:lang w:val="es-ES"/>
         </w:rPr>
-      </w:pPr>
-      <w:proofErr w:type="gramStart"/>
-      <w:r>
+        <w:t>E ::= E + E | E - E | E * E | E / E | Id | N | T</w:t>
+      </w:r>
+    </w:p>
+    <w:p>
+      <w:pPr>
+        <w:spacing w:before="240" w:after="240" w:line="360" w:lineRule="auto"/>
+        <w:jc w:val="both"/>
         <w:rPr>
           <w:rFonts w:ascii="Times New Roman" w:eastAsia="Times New Roman" w:hAnsi="Times New Roman" w:cs="Times New Roman"/>
           <w:sz w:val="28"/>
           <w:szCs w:val="28"/>
           <w:lang w:val="es-ES"/>
         </w:rPr>
-        <w:t>E ::=</w:t>
-      </w:r>
-      <w:proofErr w:type="gramEnd"/>
+      </w:pPr>
       <w:r>
         <w:rPr>
           <w:rFonts w:ascii="Times New Roman" w:eastAsia="Times New Roman" w:hAnsi="Times New Roman" w:cs="Times New Roman"/>
@@ -2225,7 +1942,7 @@
           <w:szCs w:val="28"/>
           <w:lang w:val="es-ES"/>
         </w:rPr>
-        <w:t xml:space="preserve"> E + E | E - E | E * E | E / E | Id | N | T</w:t>
+        <w:t xml:space="preserve">Id::= [a-z] Id* | [A-Z] Id* </w:t>
       </w:r>
     </w:p>
     <w:p>
@@ -2239,7 +1956,6 @@
           <w:lang w:val="es-ES"/>
         </w:rPr>
       </w:pPr>
-      <w:proofErr w:type="gramStart"/>
       <w:r>
         <w:rPr>
           <w:rFonts w:ascii="Times New Roman" w:eastAsia="Times New Roman" w:hAnsi="Times New Roman" w:cs="Times New Roman"/>
@@ -2247,9 +1963,8 @@
           <w:szCs w:val="28"/>
           <w:lang w:val="es-ES"/>
         </w:rPr>
-        <w:t>Id::</w:t>
-      </w:r>
-      <w:proofErr w:type="gramEnd"/>
+        <w:t>Id</w:t>
+      </w:r>
       <w:r>
         <w:rPr>
           <w:rFonts w:ascii="Times New Roman" w:eastAsia="Times New Roman" w:hAnsi="Times New Roman" w:cs="Times New Roman"/>
@@ -2257,20 +1972,18 @@
           <w:szCs w:val="28"/>
           <w:lang w:val="es-ES"/>
         </w:rPr>
-        <w:t xml:space="preserve">= [a-z] Id* | [A-Z] Id* </w:t>
-      </w:r>
-    </w:p>
-    <w:p>
-      <w:pPr>
-        <w:spacing w:before="240" w:after="240" w:line="360" w:lineRule="auto"/>
-        <w:jc w:val="both"/>
+        <w:t>*</w:t>
+      </w:r>
+      <w:r>
         <w:rPr>
           <w:rFonts w:ascii="Times New Roman" w:eastAsia="Times New Roman" w:hAnsi="Times New Roman" w:cs="Times New Roman"/>
           <w:sz w:val="28"/>
           <w:szCs w:val="28"/>
           <w:lang w:val="es-ES"/>
         </w:rPr>
-      </w:pPr>
+        <w:t xml:space="preserve"> ::= [a-z] | [A-Z] | 0 | 1 | 2 | 3 | 4 | 5 | 6 | 7 | 8 | 9  | </w:t>
+      </w:r>
+      <w:proofErr w:type="spellStart"/>
       <w:r>
         <w:rPr>
           <w:rFonts w:ascii="Times New Roman" w:eastAsia="Times New Roman" w:hAnsi="Times New Roman" w:cs="Times New Roman"/>
@@ -2278,154 +1991,104 @@
           <w:szCs w:val="28"/>
           <w:lang w:val="es-ES"/>
         </w:rPr>
-        <w:t>Id</w:t>
-      </w:r>
-      <w:proofErr w:type="gramStart"/>
-      <w:r>
-        <w:rPr>
-          <w:rFonts w:ascii="Times New Roman" w:eastAsia="Times New Roman" w:hAnsi="Times New Roman" w:cs="Times New Roman"/>
-          <w:sz w:val="28"/>
-          <w:szCs w:val="28"/>
-          <w:lang w:val="es-ES"/>
-        </w:rPr>
-        <w:t>*</w:t>
-      </w:r>
-      <w:r>
-        <w:rPr>
-          <w:rFonts w:ascii="Times New Roman" w:eastAsia="Times New Roman" w:hAnsi="Times New Roman" w:cs="Times New Roman"/>
-          <w:sz w:val="28"/>
-          <w:szCs w:val="28"/>
-          <w:lang w:val="es-ES"/>
-        </w:rPr>
-        <w:t xml:space="preserve"> ::=</w:t>
-      </w:r>
-      <w:proofErr w:type="gramEnd"/>
-      <w:r>
-        <w:rPr>
-          <w:rFonts w:ascii="Times New Roman" w:eastAsia="Times New Roman" w:hAnsi="Times New Roman" w:cs="Times New Roman"/>
-          <w:sz w:val="28"/>
-          <w:szCs w:val="28"/>
-          <w:lang w:val="es-ES"/>
-        </w:rPr>
-        <w:t xml:space="preserve"> [a-z] | [A-Z] | 0 | 1 | 2 | 3 | 4 | 5 | 6 | 7 | 8 | 9  | </w:t>
-      </w:r>
+        <w:t>empty</w:t>
+      </w:r>
+      <w:proofErr w:type="spellEnd"/>
+    </w:p>
+    <w:p>
+      <w:pPr>
+        <w:spacing w:before="240" w:after="240" w:line="360" w:lineRule="auto"/>
+        <w:jc w:val="both"/>
+        <w:rPr>
+          <w:rFonts w:ascii="Times New Roman" w:eastAsia="Times New Roman" w:hAnsi="Times New Roman" w:cs="Times New Roman"/>
+          <w:sz w:val="28"/>
+          <w:szCs w:val="28"/>
+          <w:lang w:val="fr-FR"/>
+        </w:rPr>
+      </w:pPr>
+      <w:r>
+        <w:rPr>
+          <w:rFonts w:ascii="Times New Roman" w:eastAsia="Times New Roman" w:hAnsi="Times New Roman" w:cs="Times New Roman"/>
+          <w:sz w:val="28"/>
+          <w:szCs w:val="28"/>
+          <w:lang w:val="fr-FR"/>
+        </w:rPr>
+        <w:t>N::= 0 | 1 | 2 | 3 | 4 | 5 | 6 | 7 | 8 | 9</w:t>
+      </w:r>
+    </w:p>
+    <w:p>
+      <w:pPr>
+        <w:spacing w:before="240" w:after="240" w:line="360" w:lineRule="auto"/>
+        <w:jc w:val="both"/>
+        <w:rPr>
+          <w:rFonts w:ascii="Times New Roman" w:eastAsia="Times New Roman" w:hAnsi="Times New Roman" w:cs="Times New Roman"/>
+          <w:sz w:val="28"/>
+          <w:szCs w:val="28"/>
+          <w:lang w:val="fr-FR"/>
+        </w:rPr>
+      </w:pPr>
+      <w:r>
+        <w:rPr>
+          <w:rFonts w:ascii="Times New Roman" w:eastAsia="Times New Roman" w:hAnsi="Times New Roman" w:cs="Times New Roman"/>
+          <w:sz w:val="28"/>
+          <w:szCs w:val="28"/>
+          <w:lang w:val="fr-FR"/>
+        </w:rPr>
+        <w:t>T::= ( B ) ? ( E : E )</w:t>
+      </w:r>
+    </w:p>
+    <w:p>
+      <w:pPr>
+        <w:spacing w:before="240" w:after="240" w:line="360" w:lineRule="auto"/>
+        <w:jc w:val="both"/>
+        <w:rPr>
+          <w:rFonts w:ascii="Times New Roman" w:eastAsia="Times New Roman" w:hAnsi="Times New Roman" w:cs="Times New Roman"/>
+          <w:sz w:val="28"/>
+          <w:szCs w:val="28"/>
+          <w:lang w:val="fr-FR"/>
+        </w:rPr>
+      </w:pPr>
+    </w:p>
+    <w:p>
+      <w:pPr>
+        <w:spacing w:before="240" w:after="240" w:line="360" w:lineRule="auto"/>
+        <w:jc w:val="both"/>
+        <w:rPr>
+          <w:rFonts w:ascii="Times New Roman" w:eastAsia="Times New Roman" w:hAnsi="Times New Roman" w:cs="Times New Roman"/>
+          <w:sz w:val="28"/>
+          <w:szCs w:val="28"/>
+          <w:lang w:val="fr-FR"/>
+        </w:rPr>
+      </w:pPr>
       <w:proofErr w:type="spellStart"/>
       <w:r>
         <w:rPr>
           <w:rFonts w:ascii="Times New Roman" w:eastAsia="Times New Roman" w:hAnsi="Times New Roman" w:cs="Times New Roman"/>
           <w:sz w:val="28"/>
           <w:szCs w:val="28"/>
-          <w:lang w:val="es-ES"/>
-        </w:rPr>
-        <w:t>empty</w:t>
+          <w:lang w:val="fr-FR"/>
+        </w:rPr>
+        <w:t>Sample</w:t>
       </w:r>
       <w:proofErr w:type="spellEnd"/>
-    </w:p>
-    <w:p>
-      <w:pPr>
-        <w:spacing w:before="240" w:after="240" w:line="360" w:lineRule="auto"/>
-        <w:jc w:val="both"/>
+      <w:r>
         <w:rPr>
           <w:rFonts w:ascii="Times New Roman" w:eastAsia="Times New Roman" w:hAnsi="Times New Roman" w:cs="Times New Roman"/>
           <w:sz w:val="28"/>
           <w:szCs w:val="28"/>
           <w:lang w:val="fr-FR"/>
         </w:rPr>
-      </w:pPr>
-      <w:proofErr w:type="gramStart"/>
-      <w:r>
-        <w:rPr>
-          <w:rFonts w:ascii="Times New Roman" w:eastAsia="Times New Roman" w:hAnsi="Times New Roman" w:cs="Times New Roman"/>
-          <w:sz w:val="28"/>
-          <w:szCs w:val="28"/>
-          <w:lang w:val="fr-FR"/>
-        </w:rPr>
-        <w:t>N::</w:t>
-      </w:r>
-      <w:proofErr w:type="gramEnd"/>
-      <w:r>
-        <w:rPr>
-          <w:rFonts w:ascii="Times New Roman" w:eastAsia="Times New Roman" w:hAnsi="Times New Roman" w:cs="Times New Roman"/>
-          <w:sz w:val="28"/>
-          <w:szCs w:val="28"/>
-          <w:lang w:val="fr-FR"/>
-        </w:rPr>
-        <w:t>= 0 | 1 | 2 | 3 | 4 | 5 | 6 | 7 | 8 | 9</w:t>
-      </w:r>
-    </w:p>
-    <w:p>
-      <w:pPr>
-        <w:spacing w:before="240" w:after="240" w:line="360" w:lineRule="auto"/>
-        <w:jc w:val="both"/>
-        <w:rPr>
-          <w:rFonts w:ascii="Times New Roman" w:eastAsia="Times New Roman" w:hAnsi="Times New Roman" w:cs="Times New Roman"/>
-          <w:sz w:val="28"/>
-          <w:szCs w:val="28"/>
-          <w:lang w:val="fr-FR"/>
-        </w:rPr>
-      </w:pPr>
-      <w:proofErr w:type="gramStart"/>
-      <w:r>
-        <w:rPr>
-          <w:rFonts w:ascii="Times New Roman" w:eastAsia="Times New Roman" w:hAnsi="Times New Roman" w:cs="Times New Roman"/>
-          <w:sz w:val="28"/>
-          <w:szCs w:val="28"/>
-          <w:lang w:val="fr-FR"/>
-        </w:rPr>
-        <w:t>T::</w:t>
-      </w:r>
-      <w:proofErr w:type="gramEnd"/>
-      <w:r>
-        <w:rPr>
-          <w:rFonts w:ascii="Times New Roman" w:eastAsia="Times New Roman" w:hAnsi="Times New Roman" w:cs="Times New Roman"/>
-          <w:sz w:val="28"/>
-          <w:szCs w:val="28"/>
-          <w:lang w:val="fr-FR"/>
-        </w:rPr>
-        <w:t xml:space="preserve">= ( B ) ? </w:t>
-      </w:r>
-      <w:proofErr w:type="gramStart"/>
-      <w:r>
-        <w:rPr>
-          <w:rFonts w:ascii="Times New Roman" w:eastAsia="Times New Roman" w:hAnsi="Times New Roman" w:cs="Times New Roman"/>
-          <w:sz w:val="28"/>
-          <w:szCs w:val="28"/>
-          <w:lang w:val="fr-FR"/>
-        </w:rPr>
-        <w:t>( E</w:t>
-      </w:r>
-      <w:proofErr w:type="gramEnd"/>
-      <w:r>
-        <w:rPr>
-          <w:rFonts w:ascii="Times New Roman" w:eastAsia="Times New Roman" w:hAnsi="Times New Roman" w:cs="Times New Roman"/>
-          <w:sz w:val="28"/>
-          <w:szCs w:val="28"/>
-          <w:lang w:val="fr-FR"/>
-        </w:rPr>
-        <w:t xml:space="preserve"> : E )</w:t>
-      </w:r>
-    </w:p>
-    <w:p>
-      <w:pPr>
-        <w:spacing w:before="240" w:after="240" w:line="360" w:lineRule="auto"/>
-        <w:jc w:val="both"/>
-        <w:rPr>
-          <w:rFonts w:ascii="Times New Roman" w:eastAsia="Times New Roman" w:hAnsi="Times New Roman" w:cs="Times New Roman"/>
-          <w:sz w:val="28"/>
-          <w:szCs w:val="28"/>
-          <w:lang w:val="fr-FR"/>
-        </w:rPr>
-      </w:pPr>
-    </w:p>
-    <w:p>
-      <w:pPr>
-        <w:spacing w:before="240" w:after="240" w:line="360" w:lineRule="auto"/>
-        <w:jc w:val="both"/>
-        <w:rPr>
-          <w:rFonts w:ascii="Times New Roman" w:eastAsia="Times New Roman" w:hAnsi="Times New Roman" w:cs="Times New Roman"/>
-          <w:sz w:val="28"/>
-          <w:szCs w:val="28"/>
-          <w:lang w:val="fr-FR"/>
+        <w:t xml:space="preserve"> SYNC Code</w:t>
+      </w:r>
+    </w:p>
+    <w:p>
+      <w:pPr>
+        <w:spacing w:before="240" w:after="240" w:line="360" w:lineRule="auto"/>
+        <w:jc w:val="both"/>
+        <w:rPr>
+          <w:rFonts w:ascii="Times New Roman" w:eastAsia="Times New Roman" w:hAnsi="Times New Roman" w:cs="Times New Roman"/>
+          <w:sz w:val="28"/>
+          <w:szCs w:val="28"/>
         </w:rPr>
       </w:pPr>
       <w:proofErr w:type="spellStart"/>
@@ -2434,9 +2097,8 @@
           <w:rFonts w:ascii="Times New Roman" w:eastAsia="Times New Roman" w:hAnsi="Times New Roman" w:cs="Times New Roman"/>
           <w:sz w:val="28"/>
           <w:szCs w:val="28"/>
-          <w:lang w:val="fr-FR"/>
-        </w:rPr>
-        <w:t>Sample</w:t>
+        </w:rPr>
+        <w:t>val</w:t>
       </w:r>
       <w:proofErr w:type="spellEnd"/>
       <w:r>
@@ -2444,36 +2106,6 @@
           <w:rFonts w:ascii="Times New Roman" w:eastAsia="Times New Roman" w:hAnsi="Times New Roman" w:cs="Times New Roman"/>
           <w:sz w:val="28"/>
           <w:szCs w:val="28"/>
-          <w:lang w:val="fr-FR"/>
-        </w:rPr>
-        <w:t xml:space="preserve"> SYNC Code</w:t>
-      </w:r>
-    </w:p>
-    <w:p>
-      <w:pPr>
-        <w:spacing w:before="240" w:after="240" w:line="360" w:lineRule="auto"/>
-        <w:jc w:val="both"/>
-        <w:rPr>
-          <w:rFonts w:ascii="Times New Roman" w:eastAsia="Times New Roman" w:hAnsi="Times New Roman" w:cs="Times New Roman"/>
-          <w:sz w:val="28"/>
-          <w:szCs w:val="28"/>
-        </w:rPr>
-      </w:pPr>
-      <w:proofErr w:type="spellStart"/>
-      <w:r>
-        <w:rPr>
-          <w:rFonts w:ascii="Times New Roman" w:eastAsia="Times New Roman" w:hAnsi="Times New Roman" w:cs="Times New Roman"/>
-          <w:sz w:val="28"/>
-          <w:szCs w:val="28"/>
-        </w:rPr>
-        <w:t>val</w:t>
-      </w:r>
-      <w:proofErr w:type="spellEnd"/>
-      <w:r>
-        <w:rPr>
-          <w:rFonts w:ascii="Times New Roman" w:eastAsia="Times New Roman" w:hAnsi="Times New Roman" w:cs="Times New Roman"/>
-          <w:sz w:val="28"/>
-          <w:szCs w:val="28"/>
         </w:rPr>
         <w:t xml:space="preserve"> x = 45 $</w:t>
       </w:r>
@@ -2488,23 +2120,13 @@
           <w:szCs w:val="28"/>
         </w:rPr>
       </w:pPr>
-      <w:proofErr w:type="gramStart"/>
-      <w:r>
-        <w:rPr>
-          <w:rFonts w:ascii="Times New Roman" w:eastAsia="Times New Roman" w:hAnsi="Times New Roman" w:cs="Times New Roman"/>
-          <w:sz w:val="28"/>
-          <w:szCs w:val="28"/>
-        </w:rPr>
-        <w:t>print(</w:t>
-      </w:r>
-      <w:proofErr w:type="gramEnd"/>
-      <w:r>
-        <w:rPr>
-          <w:rFonts w:ascii="Times New Roman" w:eastAsia="Times New Roman" w:hAnsi="Times New Roman" w:cs="Times New Roman"/>
-          <w:sz w:val="28"/>
-          <w:szCs w:val="28"/>
-        </w:rPr>
-        <w:t>“ value of x = “, x)$</w:t>
+      <w:r>
+        <w:rPr>
+          <w:rFonts w:ascii="Times New Roman" w:eastAsia="Times New Roman" w:hAnsi="Times New Roman" w:cs="Times New Roman"/>
+          <w:sz w:val="28"/>
+          <w:szCs w:val="28"/>
+        </w:rPr>
+        <w:t>print(“ value of x = “, x)$</w:t>
       </w:r>
     </w:p>
     <w:p>

</xml_diff>

<commit_message>
in b changed c instead of e
</commit_message>
<xml_diff>
--- a/Milestone1_team16.docx
+++ b/Milestone1_team16.docx
@@ -99,47 +99,7 @@
           <w:sz w:val="28"/>
           <w:szCs w:val="28"/>
         </w:rPr>
-        <w:t xml:space="preserve">Venkat </w:t>
-      </w:r>
-      <w:proofErr w:type="spellStart"/>
-      <w:r>
-        <w:rPr>
-          <w:rFonts w:ascii="Times New Roman" w:eastAsia="Times New Roman" w:hAnsi="Times New Roman" w:cs="Times New Roman"/>
-          <w:color w:val="24292E"/>
-          <w:sz w:val="28"/>
-          <w:szCs w:val="28"/>
-        </w:rPr>
-        <w:t>Gandharv</w:t>
-      </w:r>
-      <w:proofErr w:type="spellEnd"/>
-      <w:r>
-        <w:rPr>
-          <w:rFonts w:ascii="Times New Roman" w:eastAsia="Times New Roman" w:hAnsi="Times New Roman" w:cs="Times New Roman"/>
-          <w:color w:val="24292E"/>
-          <w:sz w:val="28"/>
-          <w:szCs w:val="28"/>
-        </w:rPr>
-        <w:t xml:space="preserve"> </w:t>
-      </w:r>
-      <w:proofErr w:type="spellStart"/>
-      <w:r>
-        <w:rPr>
-          <w:rFonts w:ascii="Times New Roman" w:eastAsia="Times New Roman" w:hAnsi="Times New Roman" w:cs="Times New Roman"/>
-          <w:color w:val="24292E"/>
-          <w:sz w:val="28"/>
-          <w:szCs w:val="28"/>
-        </w:rPr>
-        <w:t>Thanniru</w:t>
-      </w:r>
-      <w:proofErr w:type="spellEnd"/>
-      <w:r>
-        <w:rPr>
-          <w:rFonts w:ascii="Times New Roman" w:eastAsia="Times New Roman" w:hAnsi="Times New Roman" w:cs="Times New Roman"/>
-          <w:color w:val="24292E"/>
-          <w:sz w:val="28"/>
-          <w:szCs w:val="28"/>
-        </w:rPr>
-        <w:t xml:space="preserve"> (</w:t>
+        <w:t>Venkat Gandharv Thanniru (</w:t>
       </w:r>
       <w:r>
         <w:rPr>
@@ -171,27 +131,7 @@
           <w:sz w:val="28"/>
           <w:szCs w:val="28"/>
         </w:rPr>
-        <w:t xml:space="preserve">Aum </w:t>
-      </w:r>
-      <w:proofErr w:type="spellStart"/>
-      <w:r>
-        <w:rPr>
-          <w:rFonts w:ascii="Times New Roman" w:eastAsia="Times New Roman" w:hAnsi="Times New Roman" w:cs="Times New Roman"/>
-          <w:color w:val="24292E"/>
-          <w:sz w:val="28"/>
-          <w:szCs w:val="28"/>
-        </w:rPr>
-        <w:t>Bhanderi</w:t>
-      </w:r>
-      <w:proofErr w:type="spellEnd"/>
-      <w:r>
-        <w:rPr>
-          <w:rFonts w:ascii="Times New Roman" w:eastAsia="Times New Roman" w:hAnsi="Times New Roman" w:cs="Times New Roman"/>
-          <w:color w:val="24292E"/>
-          <w:sz w:val="28"/>
-          <w:szCs w:val="28"/>
-        </w:rPr>
-        <w:t xml:space="preserve"> (ASU ID: </w:t>
+        <w:t xml:space="preserve">Aum Bhanderi (ASU ID: </w:t>
       </w:r>
       <w:r>
         <w:rPr>
@@ -443,25 +383,7 @@
           <w:sz w:val="28"/>
           <w:szCs w:val="28"/>
         </w:rPr>
-        <w:t xml:space="preserve">​SYNC uses </w:t>
-      </w:r>
-      <w:proofErr w:type="spellStart"/>
-      <w:r>
-        <w:rPr>
-          <w:rFonts w:ascii="Times New Roman" w:eastAsia="Times New Roman" w:hAnsi="Times New Roman" w:cs="Times New Roman"/>
-          <w:sz w:val="28"/>
-          <w:szCs w:val="28"/>
-        </w:rPr>
-        <w:t>val</w:t>
-      </w:r>
-      <w:proofErr w:type="spellEnd"/>
-      <w:r>
-        <w:rPr>
-          <w:rFonts w:ascii="Times New Roman" w:eastAsia="Times New Roman" w:hAnsi="Times New Roman" w:cs="Times New Roman"/>
-          <w:sz w:val="28"/>
-          <w:szCs w:val="28"/>
-        </w:rPr>
-        <w:t xml:space="preserve"> as data type which supports int, bool and string values. </w:t>
+        <w:t xml:space="preserve">​SYNC uses val as data type which supports int, bool and string values. </w:t>
       </w:r>
     </w:p>
     <w:p>
@@ -985,25 +907,7 @@
           <w:sz w:val="28"/>
           <w:szCs w:val="28"/>
         </w:rPr>
-        <w:t xml:space="preserve">The </w:t>
-      </w:r>
-      <w:proofErr w:type="spellStart"/>
-      <w:r>
-        <w:rPr>
-          <w:rFonts w:ascii="Times New Roman" w:eastAsia="Times New Roman" w:hAnsi="Times New Roman" w:cs="Times New Roman"/>
-          <w:sz w:val="28"/>
-          <w:szCs w:val="28"/>
-        </w:rPr>
-        <w:t>lexer</w:t>
-      </w:r>
-      <w:proofErr w:type="spellEnd"/>
-      <w:r>
-        <w:rPr>
-          <w:rFonts w:ascii="Times New Roman" w:eastAsia="Times New Roman" w:hAnsi="Times New Roman" w:cs="Times New Roman"/>
-          <w:sz w:val="28"/>
-          <w:szCs w:val="28"/>
-        </w:rPr>
-        <w:t xml:space="preserve"> converts the input program into tokens. These tokens are parsed by parser and a parse is generated. This parse tree is then interpreted to give expected output.</w:t>
+        <w:t>The lexer converts the input program into tokens. These tokens are parsed by parser and a parse is generated. This parse tree is then interpreted to give expected output.</w:t>
       </w:r>
     </w:p>
     <w:p>
@@ -1577,62 +1481,26 @@
           <w:sz w:val="28"/>
           <w:szCs w:val="28"/>
         </w:rPr>
-        <w:t xml:space="preserve">D::= </w:t>
-      </w:r>
-      <w:proofErr w:type="spellStart"/>
-      <w:r>
-        <w:rPr>
-          <w:rFonts w:ascii="Times New Roman" w:eastAsia="Times New Roman" w:hAnsi="Times New Roman" w:cs="Times New Roman"/>
-          <w:sz w:val="28"/>
-          <w:szCs w:val="28"/>
-        </w:rPr>
-        <w:t>val</w:t>
-      </w:r>
-      <w:proofErr w:type="spellEnd"/>
-      <w:r>
-        <w:rPr>
-          <w:rFonts w:ascii="Times New Roman" w:eastAsia="Times New Roman" w:hAnsi="Times New Roman" w:cs="Times New Roman"/>
-          <w:sz w:val="28"/>
-          <w:szCs w:val="28"/>
-        </w:rPr>
-        <w:t xml:space="preserve"> Id$</w:t>
-      </w:r>
-    </w:p>
-    <w:p>
-      <w:pPr>
-        <w:spacing w:before="240" w:after="240" w:line="360" w:lineRule="auto"/>
-        <w:jc w:val="both"/>
-        <w:rPr>
-          <w:rFonts w:ascii="Times New Roman" w:eastAsia="Times New Roman" w:hAnsi="Times New Roman" w:cs="Times New Roman"/>
-          <w:sz w:val="28"/>
-          <w:szCs w:val="28"/>
-        </w:rPr>
-      </w:pPr>
-      <w:r>
-        <w:rPr>
-          <w:rFonts w:ascii="Times New Roman" w:eastAsia="Times New Roman" w:hAnsi="Times New Roman" w:cs="Times New Roman"/>
-          <w:sz w:val="28"/>
-          <w:szCs w:val="28"/>
-        </w:rPr>
-        <w:t xml:space="preserve">I::= </w:t>
-      </w:r>
-      <w:proofErr w:type="spellStart"/>
-      <w:r>
-        <w:rPr>
-          <w:rFonts w:ascii="Times New Roman" w:eastAsia="Times New Roman" w:hAnsi="Times New Roman" w:cs="Times New Roman"/>
-          <w:sz w:val="28"/>
-          <w:szCs w:val="28"/>
-        </w:rPr>
-        <w:t>val</w:t>
-      </w:r>
-      <w:proofErr w:type="spellEnd"/>
-      <w:r>
-        <w:rPr>
-          <w:rFonts w:ascii="Times New Roman" w:eastAsia="Times New Roman" w:hAnsi="Times New Roman" w:cs="Times New Roman"/>
-          <w:sz w:val="28"/>
-          <w:szCs w:val="28"/>
-        </w:rPr>
-        <w:t xml:space="preserve"> Id = </w:t>
+        <w:t>D::= val Id$</w:t>
+      </w:r>
+    </w:p>
+    <w:p>
+      <w:pPr>
+        <w:spacing w:before="240" w:after="240" w:line="360" w:lineRule="auto"/>
+        <w:jc w:val="both"/>
+        <w:rPr>
+          <w:rFonts w:ascii="Times New Roman" w:eastAsia="Times New Roman" w:hAnsi="Times New Roman" w:cs="Times New Roman"/>
+          <w:sz w:val="28"/>
+          <w:szCs w:val="28"/>
+        </w:rPr>
+      </w:pPr>
+      <w:r>
+        <w:rPr>
+          <w:rFonts w:ascii="Times New Roman" w:eastAsia="Times New Roman" w:hAnsi="Times New Roman" w:cs="Times New Roman"/>
+          <w:sz w:val="28"/>
+          <w:szCs w:val="28"/>
+        </w:rPr>
+        <w:t xml:space="preserve">I::= val Id = </w:t>
       </w:r>
       <w:r>
         <w:rPr>
@@ -1656,43 +1524,7 @@
           <w:sz w:val="28"/>
           <w:szCs w:val="28"/>
         </w:rPr>
-        <w:t xml:space="preserve">| </w:t>
-      </w:r>
-      <w:proofErr w:type="spellStart"/>
-      <w:r>
-        <w:rPr>
-          <w:rFonts w:ascii="Times New Roman" w:eastAsia="Times New Roman" w:hAnsi="Times New Roman" w:cs="Times New Roman"/>
-          <w:sz w:val="28"/>
-          <w:szCs w:val="28"/>
-        </w:rPr>
-        <w:t>val</w:t>
-      </w:r>
-      <w:proofErr w:type="spellEnd"/>
-      <w:r>
-        <w:rPr>
-          <w:rFonts w:ascii="Times New Roman" w:eastAsia="Times New Roman" w:hAnsi="Times New Roman" w:cs="Times New Roman"/>
-          <w:sz w:val="28"/>
-          <w:szCs w:val="28"/>
-        </w:rPr>
-        <w:t xml:space="preserve"> Id = B$ | </w:t>
-      </w:r>
-      <w:proofErr w:type="spellStart"/>
-      <w:r>
-        <w:rPr>
-          <w:rFonts w:ascii="Times New Roman" w:eastAsia="Times New Roman" w:hAnsi="Times New Roman" w:cs="Times New Roman"/>
-          <w:sz w:val="28"/>
-          <w:szCs w:val="28"/>
-        </w:rPr>
-        <w:t>val</w:t>
-      </w:r>
-      <w:proofErr w:type="spellEnd"/>
-      <w:r>
-        <w:rPr>
-          <w:rFonts w:ascii="Times New Roman" w:eastAsia="Times New Roman" w:hAnsi="Times New Roman" w:cs="Times New Roman"/>
-          <w:sz w:val="28"/>
-          <w:szCs w:val="28"/>
-        </w:rPr>
-        <w:t xml:space="preserve"> Id = S$</w:t>
+        <w:t>| val Id = B$ | val Id = S$</w:t>
       </w:r>
     </w:p>
     <w:p>
@@ -1841,25 +1673,7 @@
           <w:sz w:val="28"/>
           <w:szCs w:val="28"/>
         </w:rPr>
-        <w:t>print::= print(“S”)$ | print(Id)$ | print(“</w:t>
-      </w:r>
-      <w:proofErr w:type="spellStart"/>
-      <w:r>
-        <w:rPr>
-          <w:rFonts w:ascii="Times New Roman" w:eastAsia="Times New Roman" w:hAnsi="Times New Roman" w:cs="Times New Roman"/>
-          <w:sz w:val="28"/>
-          <w:szCs w:val="28"/>
-        </w:rPr>
-        <w:t>S”,Id</w:t>
-      </w:r>
-      <w:proofErr w:type="spellEnd"/>
-      <w:r>
-        <w:rPr>
-          <w:rFonts w:ascii="Times New Roman" w:eastAsia="Times New Roman" w:hAnsi="Times New Roman" w:cs="Times New Roman"/>
-          <w:sz w:val="28"/>
-          <w:szCs w:val="28"/>
-        </w:rPr>
-        <w:t>)$</w:t>
+        <w:t>print::= print(“S”)$ | print(Id)$ | print(“S”,Id)$</w:t>
       </w:r>
     </w:p>
     <w:p>
@@ -1879,7 +1693,15 @@
           <w:szCs w:val="28"/>
         </w:rPr>
         <w:lastRenderedPageBreak/>
-        <w:t xml:space="preserve">B ::= true | false | not B | B or B | B and B | E </w:t>
+        <w:t xml:space="preserve">B ::= true | false | not B | B or B | B and B | </w:t>
+      </w:r>
+      <w:r>
+        <w:rPr>
+          <w:rFonts w:ascii="Times New Roman" w:eastAsia="Times New Roman" w:hAnsi="Times New Roman" w:cs="Times New Roman"/>
+          <w:sz w:val="28"/>
+          <w:szCs w:val="28"/>
+        </w:rPr>
+        <w:t>C</w:t>
       </w:r>
     </w:p>
     <w:p>
@@ -1981,19 +1803,8 @@
           <w:szCs w:val="28"/>
           <w:lang w:val="es-ES"/>
         </w:rPr>
-        <w:t xml:space="preserve"> ::= [a-z] | [A-Z] | 0 | 1 | 2 | 3 | 4 | 5 | 6 | 7 | 8 | 9  | </w:t>
-      </w:r>
-      <w:proofErr w:type="spellStart"/>
-      <w:r>
-        <w:rPr>
-          <w:rFonts w:ascii="Times New Roman" w:eastAsia="Times New Roman" w:hAnsi="Times New Roman" w:cs="Times New Roman"/>
-          <w:sz w:val="28"/>
-          <w:szCs w:val="28"/>
-          <w:lang w:val="es-ES"/>
-        </w:rPr>
-        <w:t>empty</w:t>
-      </w:r>
-      <w:proofErr w:type="spellEnd"/>
+        <w:t xml:space="preserve"> ::= [a-z] | [A-Z] | 0 | 1 | 2 | 3 | 4 | 5 | 6 | 7 | 8 | 9  | empty</w:t>
+      </w:r>
     </w:p>
     <w:p>
       <w:pPr>
@@ -2060,7 +1871,6 @@
           <w:lang w:val="fr-FR"/>
         </w:rPr>
       </w:pPr>
-      <w:proofErr w:type="spellStart"/>
       <w:r>
         <w:rPr>
           <w:rFonts w:ascii="Times New Roman" w:eastAsia="Times New Roman" w:hAnsi="Times New Roman" w:cs="Times New Roman"/>
@@ -2068,46 +1878,26 @@
           <w:szCs w:val="28"/>
           <w:lang w:val="fr-FR"/>
         </w:rPr>
-        <w:t>Sample</w:t>
-      </w:r>
-      <w:proofErr w:type="spellEnd"/>
-      <w:r>
-        <w:rPr>
-          <w:rFonts w:ascii="Times New Roman" w:eastAsia="Times New Roman" w:hAnsi="Times New Roman" w:cs="Times New Roman"/>
-          <w:sz w:val="28"/>
-          <w:szCs w:val="28"/>
-          <w:lang w:val="fr-FR"/>
-        </w:rPr>
-        <w:t xml:space="preserve"> SYNC Code</w:t>
-      </w:r>
-    </w:p>
-    <w:p>
-      <w:pPr>
-        <w:spacing w:before="240" w:after="240" w:line="360" w:lineRule="auto"/>
-        <w:jc w:val="both"/>
-        <w:rPr>
-          <w:rFonts w:ascii="Times New Roman" w:eastAsia="Times New Roman" w:hAnsi="Times New Roman" w:cs="Times New Roman"/>
-          <w:sz w:val="28"/>
-          <w:szCs w:val="28"/>
-        </w:rPr>
-      </w:pPr>
-      <w:proofErr w:type="spellStart"/>
-      <w:r>
-        <w:rPr>
-          <w:rFonts w:ascii="Times New Roman" w:eastAsia="Times New Roman" w:hAnsi="Times New Roman" w:cs="Times New Roman"/>
-          <w:sz w:val="28"/>
-          <w:szCs w:val="28"/>
-        </w:rPr>
-        <w:t>val</w:t>
-      </w:r>
-      <w:proofErr w:type="spellEnd"/>
-      <w:r>
-        <w:rPr>
-          <w:rFonts w:ascii="Times New Roman" w:eastAsia="Times New Roman" w:hAnsi="Times New Roman" w:cs="Times New Roman"/>
-          <w:sz w:val="28"/>
-          <w:szCs w:val="28"/>
-        </w:rPr>
-        <w:t xml:space="preserve"> x = 45 $</w:t>
+        <w:t>Sample SYNC Code</w:t>
+      </w:r>
+    </w:p>
+    <w:p>
+      <w:pPr>
+        <w:spacing w:before="240" w:after="240" w:line="360" w:lineRule="auto"/>
+        <w:jc w:val="both"/>
+        <w:rPr>
+          <w:rFonts w:ascii="Times New Roman" w:eastAsia="Times New Roman" w:hAnsi="Times New Roman" w:cs="Times New Roman"/>
+          <w:sz w:val="28"/>
+          <w:szCs w:val="28"/>
+        </w:rPr>
+      </w:pPr>
+      <w:r>
+        <w:rPr>
+          <w:rFonts w:ascii="Times New Roman" w:eastAsia="Times New Roman" w:hAnsi="Times New Roman" w:cs="Times New Roman"/>
+          <w:sz w:val="28"/>
+          <w:szCs w:val="28"/>
+        </w:rPr>
+        <w:t>val x = 45 $</w:t>
       </w:r>
     </w:p>
     <w:p>

</xml_diff>

<commit_message>
added condition and changed e to c in if
</commit_message>
<xml_diff>
--- a/Milestone1_team16.docx
+++ b/Milestone1_team16.docx
@@ -1174,6 +1174,25 @@
           <w:szCs w:val="28"/>
         </w:rPr>
         <w:lastRenderedPageBreak/>
+        <w:t>C--&gt; CONDITION</w:t>
+      </w:r>
+    </w:p>
+    <w:p>
+      <w:pPr>
+        <w:spacing w:before="240" w:after="240" w:line="360" w:lineRule="auto"/>
+        <w:jc w:val="both"/>
+        <w:rPr>
+          <w:rFonts w:ascii="Times New Roman" w:eastAsia="Times New Roman" w:hAnsi="Times New Roman" w:cs="Times New Roman"/>
+          <w:sz w:val="28"/>
+          <w:szCs w:val="28"/>
+        </w:rPr>
+      </w:pPr>
+      <w:r>
+        <w:rPr>
+          <w:rFonts w:ascii="Times New Roman" w:eastAsia="Times New Roman" w:hAnsi="Times New Roman" w:cs="Times New Roman"/>
+          <w:sz w:val="28"/>
+          <w:szCs w:val="28"/>
+        </w:rPr>
         <w:t>B --&gt; BOOLEAN EXPRESSION</w:t>
       </w:r>
     </w:p>
@@ -1589,7 +1608,23 @@
           <w:sz w:val="28"/>
           <w:szCs w:val="28"/>
         </w:rPr>
-        <w:t>IF::= if B { K } ELSE_CASE | if E { K } ELSE_IF_CASE</w:t>
+        <w:t xml:space="preserve">IF::= if B { K } ELSE_CASE | if </w:t>
+      </w:r>
+      <w:r>
+        <w:rPr>
+          <w:rFonts w:ascii="Times New Roman" w:eastAsia="Times New Roman" w:hAnsi="Times New Roman" w:cs="Times New Roman"/>
+          <w:sz w:val="28"/>
+          <w:szCs w:val="28"/>
+        </w:rPr>
+        <w:t>B</w:t>
+      </w:r>
+      <w:r>
+        <w:rPr>
+          <w:rFonts w:ascii="Times New Roman" w:eastAsia="Times New Roman" w:hAnsi="Times New Roman" w:cs="Times New Roman"/>
+          <w:sz w:val="28"/>
+          <w:szCs w:val="28"/>
+        </w:rPr>
+        <w:t xml:space="preserve"> { K } ELSE_IF_CASE</w:t>
       </w:r>
     </w:p>
     <w:p>
@@ -1673,6 +1708,7 @@
           <w:sz w:val="28"/>
           <w:szCs w:val="28"/>
         </w:rPr>
+        <w:lastRenderedPageBreak/>
         <w:t>print::= print(“S”)$ | print(Id)$ | print(“S”,Id)$</w:t>
       </w:r>
     </w:p>
@@ -1692,7 +1728,6 @@
           <w:sz w:val="28"/>
           <w:szCs w:val="28"/>
         </w:rPr>
-        <w:lastRenderedPageBreak/>
         <w:t xml:space="preserve">B ::= true | false | not B | B or B | B and B | </w:t>
       </w:r>
       <w:r>

</xml_diff>